<commit_message>
finish updating acc tests
</commit_message>
<xml_diff>
--- a/doc/ver1_fixes/ver1 fixes.docx
+++ b/doc/ver1_fixes/ver1 fixes.docx
@@ -117,13 +117,215 @@
           <w:numId w:val="1"/>
         </w:numPr>
         <w:bidi/>
+      </w:pPr>
+      <w:r>
         <w:rPr>
           <w:rFonts w:hint="cs"/>
           <w:rtl/>
         </w:rPr>
-      </w:pPr>
+        <w:t>הוספת מבחני קבלה נוספים הבודקים מקרי כישלון רבים ואילוצי נכונות שהיו חסרים בגרסה הקודמת</w:t>
+      </w:r>
+    </w:p>
+    <w:p>
+      <w:pPr>
+        <w:bidi/>
+      </w:pPr>
+    </w:p>
+    <w:p>
+      <w:pPr>
+        <w:bidi/>
+        <w:rPr>
+          <w:rFonts w:hint="cs"/>
+        </w:rPr>
+      </w:pPr>
+    </w:p>
+    <w:p>
+      <w:r>
+        <w:rPr>
+          <w:rFonts w:cs="Arial"/>
+          <w:rtl/>
+        </w:rPr>
+        <w:t>-</w:t>
+      </w:r>
+      <w:r>
+        <w:t>k "</w:t>
+      </w:r>
+      <w:proofErr w:type="spellStart"/>
+      <w:r>
+        <w:t>test_setup</w:t>
+      </w:r>
+      <w:proofErr w:type="spellEnd"/>
+      <w:r>
+        <w:t xml:space="preserve"> or </w:t>
+      </w:r>
+      <w:proofErr w:type="spellStart"/>
+      <w:r>
+        <w:t>test_register</w:t>
+      </w:r>
+      <w:proofErr w:type="spellEnd"/>
+      <w:r>
+        <w:t xml:space="preserve"> or </w:t>
+      </w:r>
+      <w:proofErr w:type="spellStart"/>
+      <w:r>
+        <w:t>test_login</w:t>
+      </w:r>
+      <w:proofErr w:type="spellEnd"/>
+      <w:r>
+        <w:t xml:space="preserve"> or </w:t>
+      </w:r>
+      <w:proofErr w:type="spellStart"/>
+      <w:r>
+        <w:t>test_search</w:t>
+      </w:r>
+      <w:proofErr w:type="spellEnd"/>
+      <w:r>
+        <w:t xml:space="preserve"> or </w:t>
+      </w:r>
+      <w:proofErr w:type="spellStart"/>
+      <w:r>
+        <w:t>test_saveItem</w:t>
+      </w:r>
+      <w:proofErr w:type="spellEnd"/>
+      <w:r>
+        <w:t xml:space="preserve"> or </w:t>
+      </w:r>
+      <w:proofErr w:type="spellStart"/>
+      <w:r>
+        <w:t>test_watchCart</w:t>
+      </w:r>
+      <w:proofErr w:type="spellEnd"/>
+      <w:r>
+        <w:t xml:space="preserve"> or </w:t>
+      </w:r>
+      <w:proofErr w:type="spellStart"/>
+      <w:r>
+        <w:t>test_removeItemFromCart</w:t>
+      </w:r>
+      <w:proofErr w:type="spellEnd"/>
+      <w:r>
+        <w:t xml:space="preserve"> or </w:t>
+      </w:r>
+      <w:proofErr w:type="spellStart"/>
+      <w:r>
+        <w:t>test_changeItemQuantityInCart</w:t>
+      </w:r>
+      <w:proofErr w:type="spellEnd"/>
+      <w:r>
+        <w:t xml:space="preserve"> or </w:t>
+      </w:r>
+      <w:proofErr w:type="spellStart"/>
+      <w:r>
+        <w:t>test_logout</w:t>
+      </w:r>
+      <w:proofErr w:type="spellEnd"/>
+      <w:r>
+        <w:t xml:space="preserve"> or </w:t>
+      </w:r>
+      <w:proofErr w:type="spellStart"/>
+      <w:r>
+        <w:t>test_addStore</w:t>
+      </w:r>
+      <w:proofErr w:type="spellEnd"/>
+      <w:r>
+        <w:t xml:space="preserve"> or </w:t>
+      </w:r>
+      <w:proofErr w:type="spellStart"/>
+      <w:r>
+        <w:t>test_addItemToStore</w:t>
+      </w:r>
+      <w:proofErr w:type="spellEnd"/>
+      <w:r>
+        <w:t xml:space="preserve"> or </w:t>
+      </w:r>
+      <w:proofErr w:type="spellStart"/>
+      <w:r>
+        <w:t>test_removeItemFromStore</w:t>
+      </w:r>
+      <w:proofErr w:type="spellEnd"/>
+      <w:r>
+        <w:t xml:space="preserve"> or </w:t>
+      </w:r>
+      <w:proofErr w:type="spellStart"/>
+      <w:r>
+        <w:t>test_changeItemInStore</w:t>
+      </w:r>
+      <w:proofErr w:type="spellEnd"/>
+      <w:r>
+        <w:t xml:space="preserve"> or </w:t>
+      </w:r>
+      <w:proofErr w:type="spellStart"/>
+      <w:r>
+        <w:t>test_test_addOwner</w:t>
+      </w:r>
+      <w:proofErr w:type="spellEnd"/>
+      <w:r>
+        <w:t xml:space="preserve"> or </w:t>
+      </w:r>
+      <w:proofErr w:type="spellStart"/>
+      <w:r>
+        <w:t>test_removeOwner</w:t>
+      </w:r>
+      <w:proofErr w:type="spellEnd"/>
+      <w:r>
+        <w:t xml:space="preserve"> or </w:t>
+      </w:r>
+      <w:proofErr w:type="spellStart"/>
+      <w:r>
+        <w:t>test_addManager</w:t>
+      </w:r>
+      <w:proofErr w:type="spellEnd"/>
+      <w:r>
+        <w:t xml:space="preserve"> or </w:t>
+      </w:r>
+      <w:proofErr w:type="spellStart"/>
+      <w:r>
+        <w:t>test_removeManager</w:t>
+      </w:r>
+      <w:proofErr w:type="spellEnd"/>
+      <w:r>
+        <w:t xml:space="preserve"> or </w:t>
+      </w:r>
+      <w:proofErr w:type="spellStart"/>
+      <w:r>
+        <w:t>test_</w:t>
+      </w:r>
+      <w:r>
+        <w:rPr>
+          <w:rFonts w:cs="Arial"/>
+        </w:rPr>
+        <w:t>manage</w:t>
+      </w:r>
       <w:bookmarkStart w:id="0" w:name="_GoBack"/>
       <w:bookmarkEnd w:id="0"/>
+      <w:r>
+        <w:rPr>
+          <w:rFonts w:cs="Arial"/>
+        </w:rPr>
+        <w:t>rDoingThings</w:t>
+      </w:r>
+      <w:proofErr w:type="spellEnd"/>
+      <w:r>
+        <w:rPr>
+          <w:rFonts w:cs="Arial"/>
+        </w:rPr>
+        <w:t xml:space="preserve"> or </w:t>
+      </w:r>
+      <w:proofErr w:type="spellStart"/>
+      <w:r>
+        <w:rPr>
+          <w:rFonts w:cs="Arial"/>
+        </w:rPr>
+        <w:t>test_removeUser</w:t>
+      </w:r>
+      <w:proofErr w:type="spellEnd"/>
+      <w:r>
+        <w:rPr>
+          <w:rFonts w:cs="Arial"/>
+          <w:rtl/>
+        </w:rPr>
+        <w:t>"</w:t>
+      </w:r>
     </w:p>
     <w:sectPr>
       <w:pgSz w:w="12240" w:h="15840"/>

</xml_diff>

<commit_message>
start to change buy cenrio
</commit_message>
<xml_diff>
--- a/doc/ver1_fixes/ver1 fixes.docx
+++ b/doc/ver1_fixes/ver1 fixes.docx
@@ -125,206 +125,305 @@
         </w:rPr>
         <w:t>הוספת מבחני קבלה נוספים הבודקים מקרי כישלון רבים ואילוצי נכונות שהיו חסרים בגרסה הקודמת</w:t>
       </w:r>
+      <w:r>
+        <w:rPr>
+          <w:rFonts w:hint="cs"/>
+          <w:rtl/>
+        </w:rPr>
+        <w:t xml:space="preserve"> (מלאי לא שלם, כמות שלילית וכו').</w:t>
+      </w:r>
     </w:p>
     <w:p>
       <w:pPr>
+        <w:pStyle w:val="ListParagraph"/>
+        <w:numPr>
+          <w:ilvl w:val="0"/>
+          <w:numId w:val="1"/>
+        </w:numPr>
         <w:bidi/>
       </w:pPr>
+      <w:r>
+        <w:rPr>
+          <w:rFonts w:hint="cs"/>
+          <w:rtl/>
+        </w:rPr>
+        <w:t>הוספת תמיכה מנוונת בחוקים (הנחה ומדיניות קנייה)</w:t>
+      </w:r>
     </w:p>
     <w:p>
       <w:pPr>
+        <w:pStyle w:val="ListParagraph"/>
+        <w:numPr>
+          <w:ilvl w:val="0"/>
+          <w:numId w:val="1"/>
+        </w:numPr>
         <w:bidi/>
-        <w:rPr>
-          <w:rFonts w:hint="cs"/>
-        </w:rPr>
-      </w:pPr>
+      </w:pPr>
+      <w:r>
+        <w:rPr>
+          <w:rFonts w:hint="cs"/>
+          <w:highlight w:val="yellow"/>
+          <w:rtl/>
+        </w:rPr>
+        <w:t>תיקון כולל של תהליך הקנייה:</w:t>
+      </w:r>
+      <w:r>
+        <w:rPr>
+          <w:rtl/>
+        </w:rPr>
+        <w:br/>
+      </w:r>
+      <w:r>
+        <w:rPr>
+          <w:rFonts w:hint="cs"/>
+          <w:rtl/>
+        </w:rPr>
+        <w:t>התהליך המעודכן:</w:t>
+      </w:r>
+      <w:r>
+        <w:rPr>
+          <w:rtl/>
+        </w:rPr>
+        <w:br/>
+      </w:r>
+      <w:r>
+        <w:rPr>
+          <w:rFonts w:hint="cs"/>
+          <w:rtl/>
+        </w:rPr>
+        <w:t>קנייה יכולה להיות קנייה מידית של פריט אחד (אורח או מנוי) או קנייה מעגלת הקניות (מנויים בלבד).</w:t>
+      </w:r>
+      <w:r>
+        <w:rPr>
+          <w:rtl/>
+        </w:rPr>
+        <w:br/>
+      </w:r>
+      <w:r>
+        <w:rPr>
+          <w:rFonts w:hint="cs"/>
+          <w:rtl/>
+        </w:rPr>
+        <w:t>הוספה תמיכה בהחלת חוקי הנחות ומדיניות הקניה במהלך תהליך רכישה של משתמש.</w:t>
+      </w:r>
+      <w:r>
+        <w:rPr>
+          <w:rtl/>
+        </w:rPr>
+        <w:br/>
+      </w:r>
+      <w:r>
+        <w:rPr>
+          <w:rFonts w:hint="cs"/>
+          <w:rtl/>
+        </w:rPr>
+        <w:t>הוספנו בדיקה של הכמות במלאי טרם אישור ההזמנה.</w:t>
+      </w:r>
+      <w:r>
+        <w:rPr>
+          <w:rtl/>
+        </w:rPr>
+        <w:br/>
+      </w:r>
+      <w:r>
+        <w:rPr>
+          <w:rFonts w:hint="cs"/>
+          <w:rtl/>
+        </w:rPr>
+        <w:t>המשתמש יצור קשר קודם עם מערכת האספקה ורק אם התקבל אישור יועבר לטיפול במערכת הגבייה (כך נמנע מזיכוי חשבון של משתמש במידה ותהליך האספקה נכשל).</w:t>
+      </w:r>
+      <w:r>
+        <w:rPr>
+          <w:rtl/>
+        </w:rPr>
+        <w:br/>
+      </w:r>
+      <w:r>
+        <w:rPr>
+          <w:rFonts w:hint="cs"/>
+          <w:rtl/>
+        </w:rPr>
+        <w:t>הוספנו עדכון של עגלת הקנייה לאחר קניה מוצלחת (היה חסר).</w:t>
+      </w:r>
+      <w:r>
+        <w:rPr>
+          <w:rtl/>
+        </w:rPr>
+        <w:br/>
+      </w:r>
+      <w:r>
+        <w:rPr>
+          <w:rFonts w:hint="cs"/>
+          <w:rtl/>
+        </w:rPr>
+        <w:t xml:space="preserve">הוספנו תמיכה </w:t>
+      </w:r>
+      <w:proofErr w:type="spellStart"/>
+      <w:r>
+        <w:rPr>
+          <w:rFonts w:hint="cs"/>
+          <w:rtl/>
+        </w:rPr>
+        <w:t>בסנריו</w:t>
+      </w:r>
+      <w:proofErr w:type="spellEnd"/>
+      <w:r>
+        <w:rPr>
+          <w:rFonts w:hint="cs"/>
+          <w:rtl/>
+        </w:rPr>
+        <w:t xml:space="preserve"> שאחת מהמערכות החיצוניות נכשלת בזמן תהליך הקנייה.</w:t>
+      </w:r>
     </w:p>
     <w:p>
-      <w:r>
-        <w:rPr>
-          <w:rFonts w:cs="Arial"/>
-          <w:rtl/>
-        </w:rPr>
-        <w:t>-</w:t>
-      </w:r>
-      <w:r>
-        <w:t>k "</w:t>
+      <w:pPr>
+        <w:pStyle w:val="ListParagraph"/>
+        <w:numPr>
+          <w:ilvl w:val="0"/>
+          <w:numId w:val="1"/>
+        </w:numPr>
+        <w:bidi/>
+      </w:pPr>
+      <w:r>
+        <w:rPr>
+          <w:rFonts w:hint="cs"/>
+          <w:highlight w:val="yellow"/>
+          <w:rtl/>
+        </w:rPr>
+        <w:t>תיקון תרחישי שימוש:</w:t>
+      </w:r>
+      <w:r>
+        <w:rPr>
+          <w:rFonts w:hint="cs"/>
+          <w:rtl/>
+        </w:rPr>
+        <w:t xml:space="preserve"> תהליך ה </w:t>
+      </w:r>
+      <w:r>
+        <w:t>setup</w:t>
+      </w:r>
+      <w:r>
+        <w:rPr>
+          <w:rFonts w:hint="cs"/>
+          <w:rtl/>
+        </w:rPr>
+        <w:t xml:space="preserve"> </w:t>
+      </w:r>
+      <w:r>
+        <w:rPr>
+          <w:rtl/>
+        </w:rPr>
+        <w:t>–</w:t>
+      </w:r>
+      <w:r>
+        <w:rPr>
+          <w:rFonts w:hint="cs"/>
+          <w:rtl/>
+        </w:rPr>
+        <w:t xml:space="preserve"> הוספה של </w:t>
       </w:r>
       <w:proofErr w:type="spellStart"/>
       <w:r>
-        <w:t>test_setup</w:t>
+        <w:rPr>
+          <w:rFonts w:hint="cs"/>
+          <w:rtl/>
+        </w:rPr>
+        <w:t>סנריו</w:t>
       </w:r>
       <w:proofErr w:type="spellEnd"/>
       <w:r>
-        <w:t xml:space="preserve"> or </w:t>
-      </w:r>
-      <w:proofErr w:type="spellStart"/>
-      <w:r>
-        <w:t>test_register</w:t>
-      </w:r>
-      <w:proofErr w:type="spellEnd"/>
-      <w:r>
-        <w:t xml:space="preserve"> or </w:t>
-      </w:r>
-      <w:proofErr w:type="spellStart"/>
-      <w:r>
-        <w:t>test_login</w:t>
-      </w:r>
-      <w:proofErr w:type="spellEnd"/>
-      <w:r>
-        <w:t xml:space="preserve"> or </w:t>
-      </w:r>
-      <w:proofErr w:type="spellStart"/>
-      <w:r>
-        <w:t>test_search</w:t>
-      </w:r>
-      <w:proofErr w:type="spellEnd"/>
-      <w:r>
-        <w:t xml:space="preserve"> or </w:t>
-      </w:r>
-      <w:proofErr w:type="spellStart"/>
-      <w:r>
-        <w:t>test_saveItem</w:t>
-      </w:r>
-      <w:proofErr w:type="spellEnd"/>
-      <w:r>
-        <w:t xml:space="preserve"> or </w:t>
-      </w:r>
-      <w:proofErr w:type="spellStart"/>
-      <w:r>
-        <w:t>test_watchCart</w:t>
-      </w:r>
-      <w:proofErr w:type="spellEnd"/>
-      <w:r>
-        <w:t xml:space="preserve"> or </w:t>
-      </w:r>
-      <w:proofErr w:type="spellStart"/>
-      <w:r>
-        <w:t>test_removeItemFromCart</w:t>
-      </w:r>
-      <w:proofErr w:type="spellEnd"/>
-      <w:r>
-        <w:t xml:space="preserve"> or </w:t>
-      </w:r>
-      <w:proofErr w:type="spellStart"/>
-      <w:r>
-        <w:t>test_changeItemQuantityInCart</w:t>
-      </w:r>
-      <w:proofErr w:type="spellEnd"/>
-      <w:r>
-        <w:t xml:space="preserve"> or </w:t>
-      </w:r>
-      <w:proofErr w:type="spellStart"/>
-      <w:r>
-        <w:t>test_logout</w:t>
-      </w:r>
-      <w:proofErr w:type="spellEnd"/>
-      <w:r>
-        <w:t xml:space="preserve"> or </w:t>
-      </w:r>
-      <w:proofErr w:type="spellStart"/>
-      <w:r>
-        <w:t>test_addStore</w:t>
-      </w:r>
-      <w:proofErr w:type="spellEnd"/>
-      <w:r>
-        <w:t xml:space="preserve"> or </w:t>
-      </w:r>
-      <w:proofErr w:type="spellStart"/>
-      <w:r>
-        <w:t>test_addItemToStore</w:t>
-      </w:r>
-      <w:proofErr w:type="spellEnd"/>
-      <w:r>
-        <w:t xml:space="preserve"> or </w:t>
-      </w:r>
-      <w:proofErr w:type="spellStart"/>
-      <w:r>
-        <w:t>test_removeItemFromStore</w:t>
-      </w:r>
-      <w:proofErr w:type="spellEnd"/>
-      <w:r>
-        <w:t xml:space="preserve"> or </w:t>
-      </w:r>
-      <w:proofErr w:type="spellStart"/>
-      <w:r>
-        <w:t>test_changeItemInStore</w:t>
-      </w:r>
-      <w:proofErr w:type="spellEnd"/>
-      <w:r>
-        <w:t xml:space="preserve"> or </w:t>
-      </w:r>
-      <w:proofErr w:type="spellStart"/>
-      <w:r>
-        <w:t>test_test_addOwner</w:t>
-      </w:r>
-      <w:proofErr w:type="spellEnd"/>
-      <w:r>
-        <w:t xml:space="preserve"> or </w:t>
-      </w:r>
-      <w:proofErr w:type="spellStart"/>
-      <w:r>
-        <w:t>test_removeOwner</w:t>
-      </w:r>
-      <w:proofErr w:type="spellEnd"/>
-      <w:r>
-        <w:t xml:space="preserve"> or </w:t>
-      </w:r>
-      <w:proofErr w:type="spellStart"/>
-      <w:r>
-        <w:t>test_addManager</w:t>
-      </w:r>
-      <w:proofErr w:type="spellEnd"/>
-      <w:r>
-        <w:t xml:space="preserve"> or </w:t>
-      </w:r>
-      <w:proofErr w:type="spellStart"/>
-      <w:r>
-        <w:t>test_removeManager</w:t>
-      </w:r>
-      <w:proofErr w:type="spellEnd"/>
-      <w:r>
-        <w:t xml:space="preserve"> or </w:t>
-      </w:r>
-      <w:proofErr w:type="spellStart"/>
-      <w:r>
-        <w:t>test_</w:t>
-      </w:r>
-      <w:r>
-        <w:rPr>
-          <w:rFonts w:cs="Arial"/>
-        </w:rPr>
-        <w:t>manage</w:t>
+        <w:rPr>
+          <w:rFonts w:hint="cs"/>
+          <w:rtl/>
+        </w:rPr>
+        <w:t xml:space="preserve"> שלא מצליחים להתקשר בהצלחה לאחת מהמערכות החיצוניות</w:t>
+      </w:r>
+      <w:r>
+        <w:rPr>
+          <w:rtl/>
+        </w:rPr>
+        <w:br/>
+      </w:r>
+      <w:r>
+        <w:rPr>
+          <w:rFonts w:hint="cs"/>
+          <w:rtl/>
+        </w:rPr>
+        <w:t>תהליך הקניה עודכן בהמשך לנקודה הקודמת.</w:t>
+      </w:r>
+    </w:p>
+    <w:p>
+      <w:pPr>
+        <w:pStyle w:val="ListParagraph"/>
+        <w:numPr>
+          <w:ilvl w:val="0"/>
+          <w:numId w:val="1"/>
+        </w:numPr>
+        <w:bidi/>
+      </w:pPr>
+      <w:r>
+        <w:rPr>
+          <w:rFonts w:hint="cs"/>
+          <w:highlight w:val="yellow"/>
+          <w:rtl/>
+        </w:rPr>
+        <w:t>הוספה של בדיקות יחידה שהיו חסרות בגרסה הקודמת</w:t>
+      </w:r>
+      <w:r>
+        <w:rPr>
+          <w:rFonts w:hint="cs"/>
+          <w:rtl/>
+        </w:rPr>
+        <w:t xml:space="preserve"> (כולל שימוש ב </w:t>
+      </w:r>
+      <w:r>
+        <w:t>stubs</w:t>
+      </w:r>
+      <w:r>
+        <w:rPr>
+          <w:rFonts w:hint="cs"/>
+          <w:rtl/>
+        </w:rPr>
+        <w:t>)</w:t>
+      </w:r>
+    </w:p>
+    <w:p>
+      <w:pPr>
+        <w:pStyle w:val="ListParagraph"/>
+        <w:numPr>
+          <w:ilvl w:val="0"/>
+          <w:numId w:val="1"/>
+        </w:numPr>
+        <w:bidi/>
+      </w:pPr>
+      <w:r>
+        <w:rPr>
+          <w:rFonts w:hint="cs"/>
+          <w:highlight w:val="yellow"/>
+          <w:rtl/>
+        </w:rPr>
+        <w:t>הוספה של בדיקות שילוב  נבחרות שלא היו קיימות בגרסה הקודמת</w:t>
+      </w:r>
+      <w:r>
+        <w:rPr>
+          <w:rFonts w:hint="cs"/>
+          <w:rtl/>
+        </w:rPr>
+        <w:t>.</w:t>
+      </w:r>
+      <w:r>
+        <w:rPr>
+          <w:rtl/>
+        </w:rPr>
+        <w:br/>
       </w:r>
       <w:bookmarkStart w:id="0" w:name="_GoBack"/>
       <w:bookmarkEnd w:id="0"/>
       <w:r>
         <w:rPr>
-          <w:rFonts w:cs="Arial"/>
-        </w:rPr>
-        <w:t>rDoingThings</w:t>
-      </w:r>
-      <w:proofErr w:type="spellEnd"/>
-      <w:r>
-        <w:rPr>
-          <w:rFonts w:cs="Arial"/>
-        </w:rPr>
-        <w:t xml:space="preserve"> or </w:t>
-      </w:r>
-      <w:proofErr w:type="spellStart"/>
-      <w:r>
-        <w:rPr>
-          <w:rFonts w:cs="Arial"/>
-        </w:rPr>
-        <w:t>test_removeUser</w:t>
-      </w:r>
-      <w:proofErr w:type="spellEnd"/>
-      <w:r>
-        <w:rPr>
-          <w:rFonts w:cs="Arial"/>
-          <w:rtl/>
-        </w:rPr>
-        <w:t>"</w:t>
+          <w:rtl/>
+        </w:rPr>
+        <w:br/>
       </w:r>
     </w:p>
     <w:sectPr>

</xml_diff>

<commit_message>
almost finished alternating immediate buy
</commit_message>
<xml_diff>
--- a/doc/ver1_fixes/ver1 fixes.docx
+++ b/doc/ver1_fixes/ver1 fixes.docx
@@ -204,6 +204,19 @@
           <w:rFonts w:hint="cs"/>
           <w:rtl/>
         </w:rPr>
+        <w:t>הוספת תמיכה בקנייה של יותר מפריט אחד של מוצר.</w:t>
+      </w:r>
+      <w:r>
+        <w:rPr>
+          <w:rtl/>
+        </w:rPr>
+        <w:br/>
+      </w:r>
+      <w:r>
+        <w:rPr>
+          <w:rFonts w:hint="cs"/>
+          <w:rtl/>
+        </w:rPr>
         <w:t>הוספה תמיכה בהחלת חוקי הנחות ומדיניות הקניה במהלך תהליך רכישה של משתמש.</w:t>
       </w:r>
       <w:r>
@@ -272,7 +285,16 @@
           <w:rFonts w:hint="cs"/>
           <w:rtl/>
         </w:rPr>
-        <w:t xml:space="preserve"> שאחת מהמערכות החיצוניות נכשלת בזמן תהליך הקנייה.</w:t>
+        <w:t xml:space="preserve"> שאחת מהמערכות החיצוניות</w:t>
+      </w:r>
+      <w:bookmarkStart w:id="0" w:name="_GoBack"/>
+      <w:bookmarkEnd w:id="0"/>
+      <w:r>
+        <w:rPr>
+          <w:rFonts w:hint="cs"/>
+          <w:rtl/>
+        </w:rPr>
+        <w:t xml:space="preserve"> נכשלת בזמן תהליך הקנייה.</w:t>
       </w:r>
     </w:p>
     <w:p>
@@ -417,8 +439,6 @@
         </w:rPr>
         <w:br/>
       </w:r>
-      <w:bookmarkStart w:id="0" w:name="_GoBack"/>
-      <w:bookmarkEnd w:id="0"/>
       <w:r>
         <w:rPr>
           <w:rtl/>

</xml_diff>

<commit_message>
finish fixing immediate buy cenrio
</commit_message>
<xml_diff>
--- a/doc/ver1_fixes/ver1 fixes.docx
+++ b/doc/ver1_fixes/ver1 fixes.docx
@@ -47,15 +47,29 @@
           <w:numId w:val="1"/>
         </w:numPr>
         <w:bidi/>
-      </w:pPr>
-      <w:r>
-        <w:rPr>
-          <w:rFonts w:hint="cs"/>
-          <w:rtl/>
-        </w:rPr>
-        <w:t xml:space="preserve">הוספת שני קבצי </w:t>
-      </w:r>
-      <w:r>
+        <w:spacing w:line="360" w:lineRule="auto"/>
+      </w:pPr>
+      <w:r>
+        <w:rPr>
+          <w:rFonts w:hint="cs"/>
+          <w:rtl/>
+        </w:rPr>
+        <w:t xml:space="preserve">הוספת שני </w:t>
+      </w:r>
+      <w:r>
+        <w:rPr>
+          <w:rFonts w:hint="cs"/>
+          <w:b/>
+          <w:bCs/>
+          <w:rtl/>
+        </w:rPr>
+        <w:t xml:space="preserve">קבצי </w:t>
+      </w:r>
+      <w:r>
+        <w:rPr>
+          <w:b/>
+          <w:bCs/>
+        </w:rPr>
         <w:t>log</w:t>
       </w:r>
       <w:r>
@@ -77,13 +91,23 @@
           <w:numId w:val="1"/>
         </w:numPr>
         <w:bidi/>
-      </w:pPr>
-      <w:r>
-        <w:rPr>
-          <w:rFonts w:hint="cs"/>
-          <w:rtl/>
-        </w:rPr>
-        <w:t xml:space="preserve">מערכות חיצוניות: הוספת </w:t>
+        <w:spacing w:line="360" w:lineRule="auto"/>
+      </w:pPr>
+      <w:r>
+        <w:rPr>
+          <w:rFonts w:hint="cs"/>
+          <w:b/>
+          <w:bCs/>
+          <w:rtl/>
+        </w:rPr>
+        <w:t>מערכות חיצוניות</w:t>
+      </w:r>
+      <w:r>
+        <w:rPr>
+          <w:rFonts w:hint="cs"/>
+          <w:rtl/>
+        </w:rPr>
+        <w:t xml:space="preserve">: הוספת </w:t>
       </w:r>
       <w:r>
         <w:t>bridge</w:t>
@@ -117,13 +141,44 @@
           <w:numId w:val="1"/>
         </w:numPr>
         <w:bidi/>
-      </w:pPr>
-      <w:r>
-        <w:rPr>
-          <w:rFonts w:hint="cs"/>
-          <w:rtl/>
-        </w:rPr>
-        <w:t>הוספת מבחני קבלה נוספים הבודקים מקרי כישלון רבים ואילוצי נכונות שהיו חסרים בגרסה הקודמת</w:t>
+        <w:spacing w:line="360" w:lineRule="auto"/>
+      </w:pPr>
+      <w:r>
+        <w:rPr>
+          <w:rFonts w:hint="cs"/>
+          <w:rtl/>
+        </w:rPr>
+        <w:t xml:space="preserve">הוספת </w:t>
+      </w:r>
+      <w:r>
+        <w:rPr>
+          <w:rFonts w:hint="cs"/>
+          <w:b/>
+          <w:bCs/>
+          <w:rtl/>
+        </w:rPr>
+        <w:t>מבחני קבלה</w:t>
+      </w:r>
+      <w:r>
+        <w:rPr>
+          <w:rFonts w:hint="cs"/>
+          <w:rtl/>
+        </w:rPr>
+        <w:t xml:space="preserve"> </w:t>
+      </w:r>
+      <w:r>
+        <w:rPr>
+          <w:rFonts w:hint="cs"/>
+          <w:rtl/>
+        </w:rPr>
+        <w:t xml:space="preserve">רבים </w:t>
+      </w:r>
+      <w:r>
+        <w:rPr>
+          <w:rFonts w:hint="cs"/>
+          <w:rtl/>
+        </w:rPr>
+        <w:t>נוספים הבודקים מקרי כישלון רבים ואילוצי נכונות שהיו חסרים בגרסה הקודמת</w:t>
       </w:r>
       <w:r>
         <w:rPr>
@@ -141,13 +196,30 @@
           <w:numId w:val="1"/>
         </w:numPr>
         <w:bidi/>
-      </w:pPr>
-      <w:r>
-        <w:rPr>
-          <w:rFonts w:hint="cs"/>
-          <w:rtl/>
-        </w:rPr>
-        <w:t>הוספת תמיכה מנוונת בחוקים (הנחה ומדיניות קנייה)</w:t>
+        <w:spacing w:line="360" w:lineRule="auto"/>
+      </w:pPr>
+      <w:r>
+        <w:rPr>
+          <w:rFonts w:hint="cs"/>
+          <w:rtl/>
+        </w:rPr>
+        <w:t>הוספת תמיכה מנוונת ב</w:t>
+      </w:r>
+      <w:r>
+        <w:rPr>
+          <w:rFonts w:hint="cs"/>
+          <w:b/>
+          <w:bCs/>
+          <w:rtl/>
+        </w:rPr>
+        <w:t>חוקים</w:t>
+      </w:r>
+      <w:r>
+        <w:rPr>
+          <w:rFonts w:hint="cs"/>
+          <w:rtl/>
+        </w:rPr>
+        <w:t xml:space="preserve"> (הנחה ומדיניות קנייה)</w:t>
       </w:r>
     </w:p>
     <w:p>
@@ -158,14 +230,30 @@
           <w:numId w:val="1"/>
         </w:numPr>
         <w:bidi/>
-      </w:pPr>
-      <w:r>
-        <w:rPr>
-          <w:rFonts w:hint="cs"/>
-          <w:highlight w:val="yellow"/>
-          <w:rtl/>
-        </w:rPr>
-        <w:t>תיקון כולל של תהליך הקנייה:</w:t>
+        <w:spacing w:line="360" w:lineRule="auto"/>
+      </w:pPr>
+      <w:r>
+        <w:rPr>
+          <w:rFonts w:hint="cs"/>
+          <w:rtl/>
+        </w:rPr>
+        <w:t xml:space="preserve">תיקון כולל של </w:t>
+      </w:r>
+      <w:r>
+        <w:rPr>
+          <w:rFonts w:hint="cs"/>
+          <w:b/>
+          <w:bCs/>
+          <w:rtl/>
+        </w:rPr>
+        <w:t>תהליך הקנייה</w:t>
+      </w:r>
+      <w:r>
+        <w:rPr>
+          <w:rFonts w:hint="cs"/>
+          <w:rtl/>
+        </w:rPr>
+        <w:t>:</w:t>
       </w:r>
       <w:r>
         <w:rPr>
@@ -191,7 +279,15 @@
           <w:rFonts w:hint="cs"/>
           <w:rtl/>
         </w:rPr>
-        <w:t>קנייה יכולה להיות קנייה מידית של פריט אחד (אורח או מנוי) או קנייה מעגלת הקניות (מנויים בלבד).</w:t>
+        <w:t xml:space="preserve">קנייה יכולה להיות קנייה מידית של פריט אחד (אורח או מנוי) </w:t>
+      </w:r>
+      <w:r>
+        <w:rPr>
+          <w:rFonts w:hint="cs"/>
+          <w:highlight w:val="yellow"/>
+          <w:rtl/>
+        </w:rPr>
+        <w:t>או קנייה מעגלת הקניות (מנויים בלבד).</w:t>
       </w:r>
       <w:r>
         <w:rPr>
@@ -217,7 +313,21 @@
           <w:rFonts w:hint="cs"/>
           <w:rtl/>
         </w:rPr>
-        <w:t>הוספה תמיכה בהחלת חוקי הנחות ומדיניות הקניה במהלך תהליך רכישה של משתמש.</w:t>
+        <w:t xml:space="preserve">הוספה תמיכה </w:t>
+      </w:r>
+      <w:r>
+        <w:rPr>
+          <w:rFonts w:hint="cs"/>
+          <w:rtl/>
+        </w:rPr>
+        <w:t>בהחלת חוקי הנחות ומדיניות</w:t>
+      </w:r>
+      <w:r>
+        <w:rPr>
+          <w:rFonts w:hint="cs"/>
+          <w:rtl/>
+        </w:rPr>
+        <w:t xml:space="preserve"> הקניה במהלך תהליך רכישה של משתמש.</w:t>
       </w:r>
       <w:r>
         <w:rPr>
@@ -254,47 +364,57 @@
       <w:r>
         <w:rPr>
           <w:rFonts w:hint="cs"/>
+          <w:highlight w:val="yellow"/>
           <w:rtl/>
         </w:rPr>
         <w:t>הוספנו עדכון של עגלת הקנייה לאחר קניה מוצלחת (היה חסר).</w:t>
       </w:r>
-      <w:r>
-        <w:rPr>
-          <w:rtl/>
+    </w:p>
+    <w:p>
+      <w:pPr>
+        <w:pStyle w:val="ListParagraph"/>
+        <w:bidi/>
+        <w:spacing w:line="360" w:lineRule="auto"/>
+      </w:pPr>
+      <w:r>
+        <w:rPr>
+          <w:rFonts w:hint="cs"/>
+          <w:highlight w:val="yellow"/>
+          <w:rtl/>
+        </w:rPr>
+        <w:t xml:space="preserve">לוודא שיורד ממלאי החנות מה שנכשל חוזר למלאי החנות </w:t>
+      </w:r>
+      <w:proofErr w:type="spellStart"/>
+      <w:r>
+        <w:rPr>
+          <w:rFonts w:hint="cs"/>
+          <w:highlight w:val="yellow"/>
+          <w:rtl/>
+        </w:rPr>
+        <w:t>טרנזקציה</w:t>
+      </w:r>
+      <w:proofErr w:type="spellEnd"/>
+      <w:r>
+        <w:rPr>
+          <w:rFonts w:hint="cs"/>
+          <w:highlight w:val="yellow"/>
+          <w:rtl/>
+        </w:rPr>
+        <w:t xml:space="preserve"> מסתיימת מבוטלת</w:t>
+      </w:r>
+      <w:r>
+        <w:rPr>
+          <w:highlight w:val="yellow"/>
         </w:rPr>
         <w:br/>
       </w:r>
       <w:r>
         <w:rPr>
           <w:rFonts w:hint="cs"/>
-          <w:rtl/>
-        </w:rPr>
-        <w:t xml:space="preserve">הוספנו תמיכה </w:t>
-      </w:r>
-      <w:proofErr w:type="spellStart"/>
-      <w:r>
-        <w:rPr>
-          <w:rFonts w:hint="cs"/>
-          <w:rtl/>
-        </w:rPr>
-        <w:t>בסנריו</w:t>
-      </w:r>
-      <w:proofErr w:type="spellEnd"/>
-      <w:r>
-        <w:rPr>
-          <w:rFonts w:hint="cs"/>
-          <w:rtl/>
-        </w:rPr>
-        <w:t xml:space="preserve"> שאחת מהמערכות החיצוניות</w:t>
-      </w:r>
-      <w:bookmarkStart w:id="0" w:name="_GoBack"/>
-      <w:bookmarkEnd w:id="0"/>
-      <w:r>
-        <w:rPr>
-          <w:rFonts w:hint="cs"/>
-          <w:rtl/>
-        </w:rPr>
-        <w:t xml:space="preserve"> נכשלת בזמן תהליך הקנייה.</w:t>
+          <w:highlight w:val="yellow"/>
+          <w:rtl/>
+        </w:rPr>
+        <w:t>צפייה בעגלה</w:t>
       </w:r>
     </w:p>
     <w:p>
@@ -305,14 +425,33 @@
           <w:numId w:val="1"/>
         </w:numPr>
         <w:bidi/>
-      </w:pPr>
-      <w:r>
-        <w:rPr>
-          <w:rFonts w:hint="cs"/>
-          <w:highlight w:val="yellow"/>
-          <w:rtl/>
-        </w:rPr>
-        <w:t>תיקון תרחישי שימוש:</w:t>
+        <w:spacing w:line="360" w:lineRule="auto"/>
+      </w:pPr>
+      <w:r>
+        <w:rPr>
+          <w:rFonts w:hint="cs"/>
+          <w:highlight w:val="yellow"/>
+          <w:rtl/>
+        </w:rPr>
+        <w:t xml:space="preserve">תיקון </w:t>
+      </w:r>
+      <w:r>
+        <w:rPr>
+          <w:rFonts w:hint="cs"/>
+          <w:b/>
+          <w:bCs/>
+          <w:highlight w:val="yellow"/>
+          <w:rtl/>
+        </w:rPr>
+        <w:t>תרחישי שימוש</w:t>
+      </w:r>
+      <w:r>
+        <w:rPr>
+          <w:rFonts w:hint="cs"/>
+          <w:highlight w:val="yellow"/>
+          <w:rtl/>
+        </w:rPr>
+        <w:t>:</w:t>
       </w:r>
       <w:r>
         <w:rPr>
@@ -382,31 +521,37 @@
           <w:numId w:val="1"/>
         </w:numPr>
         <w:bidi/>
-      </w:pPr>
-      <w:r>
-        <w:rPr>
-          <w:rFonts w:hint="cs"/>
-          <w:highlight w:val="yellow"/>
-          <w:rtl/>
-        </w:rPr>
-        <w:t>הוספה של בדיקות יחידה שהיו חסרות בגרסה הקודמת</w:t>
-      </w:r>
-      <w:r>
-        <w:rPr>
-          <w:rFonts w:hint="cs"/>
-          <w:rtl/>
-        </w:rPr>
-        <w:t xml:space="preserve"> (כולל שימוש ב </w:t>
-      </w:r>
-      <w:r>
-        <w:t>stubs</w:t>
-      </w:r>
-      <w:r>
-        <w:rPr>
-          <w:rFonts w:hint="cs"/>
-          <w:rtl/>
-        </w:rPr>
-        <w:t>)</w:t>
+        <w:spacing w:line="360" w:lineRule="auto"/>
+      </w:pPr>
+      <w:r>
+        <w:rPr>
+          <w:rFonts w:hint="cs"/>
+          <w:rtl/>
+        </w:rPr>
+        <w:t xml:space="preserve">עדכון </w:t>
+      </w:r>
+      <w:r>
+        <w:rPr>
+          <w:rFonts w:hint="cs"/>
+          <w:b/>
+          <w:bCs/>
+          <w:rtl/>
+        </w:rPr>
+        <w:t>תרשים מחלקות</w:t>
+      </w:r>
+      <w:r>
+        <w:rPr>
+          <w:rFonts w:hint="cs"/>
+          <w:rtl/>
+        </w:rPr>
+        <w:t xml:space="preserve"> בהתאם</w:t>
+      </w:r>
+      <w:r>
+        <w:rPr>
+          <w:rFonts w:hint="cs"/>
+          <w:rtl/>
+        </w:rPr>
+        <w:t xml:space="preserve"> לשינויים שבוצעו</w:t>
       </w:r>
     </w:p>
     <w:p>
@@ -417,14 +562,97 @@
           <w:numId w:val="1"/>
         </w:numPr>
         <w:bidi/>
-      </w:pPr>
-      <w:r>
-        <w:rPr>
-          <w:rFonts w:hint="cs"/>
-          <w:highlight w:val="yellow"/>
-          <w:rtl/>
-        </w:rPr>
-        <w:t>הוספה של בדיקות שילוב  נבחרות שלא היו קיימות בגרסה הקודמת</w:t>
+        <w:spacing w:line="360" w:lineRule="auto"/>
+      </w:pPr>
+      <w:r>
+        <w:rPr>
+          <w:rFonts w:hint="cs"/>
+          <w:highlight w:val="yellow"/>
+          <w:rtl/>
+        </w:rPr>
+        <w:t xml:space="preserve">הוספה של </w:t>
+      </w:r>
+      <w:r>
+        <w:rPr>
+          <w:rFonts w:hint="cs"/>
+          <w:b/>
+          <w:bCs/>
+          <w:highlight w:val="yellow"/>
+          <w:rtl/>
+        </w:rPr>
+        <w:t>בדיקות יחידה</w:t>
+      </w:r>
+      <w:r>
+        <w:rPr>
+          <w:rFonts w:hint="cs"/>
+          <w:highlight w:val="yellow"/>
+          <w:rtl/>
+        </w:rPr>
+        <w:t xml:space="preserve"> שה</w:t>
+      </w:r>
+      <w:bookmarkStart w:id="0" w:name="_GoBack"/>
+      <w:bookmarkEnd w:id="0"/>
+      <w:r>
+        <w:rPr>
+          <w:rFonts w:hint="cs"/>
+          <w:highlight w:val="yellow"/>
+          <w:rtl/>
+        </w:rPr>
+        <w:t>יו חסרות בגרסה הקודמת</w:t>
+      </w:r>
+      <w:r>
+        <w:rPr>
+          <w:rFonts w:hint="cs"/>
+          <w:rtl/>
+        </w:rPr>
+        <w:t xml:space="preserve"> (כולל שימוש ב </w:t>
+      </w:r>
+      <w:r>
+        <w:t>stubs</w:t>
+      </w:r>
+      <w:r>
+        <w:rPr>
+          <w:rFonts w:hint="cs"/>
+          <w:rtl/>
+        </w:rPr>
+        <w:t>)</w:t>
+      </w:r>
+    </w:p>
+    <w:p>
+      <w:pPr>
+        <w:pStyle w:val="ListParagraph"/>
+        <w:numPr>
+          <w:ilvl w:val="0"/>
+          <w:numId w:val="1"/>
+        </w:numPr>
+        <w:bidi/>
+        <w:spacing w:line="360" w:lineRule="auto"/>
+      </w:pPr>
+      <w:r>
+        <w:rPr>
+          <w:rFonts w:hint="cs"/>
+          <w:highlight w:val="yellow"/>
+          <w:rtl/>
+        </w:rPr>
+        <w:t xml:space="preserve">הוספה של </w:t>
+      </w:r>
+      <w:r>
+        <w:rPr>
+          <w:rFonts w:hint="cs"/>
+          <w:b/>
+          <w:bCs/>
+          <w:highlight w:val="yellow"/>
+          <w:rtl/>
+        </w:rPr>
+        <w:t>בדיקות שילוב</w:t>
+      </w:r>
+      <w:r>
+        <w:rPr>
+          <w:rFonts w:hint="cs"/>
+          <w:highlight w:val="yellow"/>
+          <w:rtl/>
+        </w:rPr>
+        <w:t xml:space="preserve">  נבחרות שלא היו קיימות בגרסה הקודמת</w:t>
       </w:r>
       <w:r>
         <w:rPr>

</xml_diff>

<commit_message>
still need to fix reserve item for purchase
</commit_message>
<xml_diff>
--- a/doc/ver1_fixes/ver1 fixes.docx
+++ b/doc/ver1_fixes/ver1 fixes.docx
@@ -353,6 +353,45 @@
           <w:rFonts w:hint="cs"/>
           <w:rtl/>
         </w:rPr>
+        <w:t xml:space="preserve">קניית סל קניות </w:t>
+      </w:r>
+      <w:r>
+        <w:rPr>
+          <w:rtl/>
+        </w:rPr>
+        <w:t>–</w:t>
+      </w:r>
+      <w:r>
+        <w:rPr>
+          <w:rFonts w:hint="cs"/>
+          <w:rtl/>
+        </w:rPr>
+        <w:t xml:space="preserve"> הוספת תמיכה בקניה מכמה חנויות ולא רק אחת....</w:t>
+      </w:r>
+      <w:r>
+        <w:rPr>
+          <w:rtl/>
+        </w:rPr>
+        <w:br/>
+      </w:r>
+      <w:r>
+        <w:rPr>
+          <w:rFonts w:hint="cs"/>
+          <w:rtl/>
+        </w:rPr>
+        <w:t>הוספת פרטי חבילה שיועברו למערכת האספקה</w:t>
+      </w:r>
+      <w:r>
+        <w:rPr>
+          <w:rtl/>
+        </w:rPr>
+        <w:br/>
+      </w:r>
+      <w:r>
+        <w:rPr>
+          <w:rFonts w:hint="cs"/>
+          <w:rtl/>
+        </w:rPr>
         <w:t>המשתמש יצור קשר קודם עם מערכת האספקה ורק אם התקבל אישור יועבר לטיפול במערכת הגבייה (כך נמנע מזיכוי חשבון של משתמש במידה ותהליך האספקה נכשל).</w:t>
       </w:r>
       <w:r>
@@ -588,17 +627,7 @@
           <w:highlight w:val="yellow"/>
           <w:rtl/>
         </w:rPr>
-        <w:t xml:space="preserve"> שה</w:t>
-      </w:r>
-      <w:bookmarkStart w:id="0" w:name="_GoBack"/>
-      <w:bookmarkEnd w:id="0"/>
-      <w:r>
-        <w:rPr>
-          <w:rFonts w:hint="cs"/>
-          <w:highlight w:val="yellow"/>
-          <w:rtl/>
-        </w:rPr>
-        <w:t>יו חסרות בגרסה הקודמת</w:t>
+        <w:t xml:space="preserve"> שהיו חסרות בגרסה הקודמת</w:t>
       </w:r>
       <w:r>
         <w:rPr>
@@ -661,6 +690,57 @@
         </w:rPr>
         <w:t>.</w:t>
       </w:r>
+    </w:p>
+    <w:p>
+      <w:pPr>
+        <w:pStyle w:val="ListParagraph"/>
+        <w:numPr>
+          <w:ilvl w:val="0"/>
+          <w:numId w:val="1"/>
+        </w:numPr>
+        <w:bidi/>
+        <w:spacing w:line="360" w:lineRule="auto"/>
+      </w:pPr>
+      <w:r>
+        <w:t>Buy</w:t>
+      </w:r>
+      <w:r>
+        <w:rPr>
+          <w:rFonts w:hint="cs"/>
+        </w:rPr>
+        <w:t xml:space="preserve"> </w:t>
+      </w:r>
+      <w:r>
+        <w:rPr>
+          <w:rFonts w:hint="cs"/>
+          <w:rtl/>
+        </w:rPr>
+        <w:t xml:space="preserve">לא מחזירה סכום ולא בודקת הנחות לפני שמחזירה </w:t>
+      </w:r>
+      <w:proofErr w:type="spellStart"/>
+      <w:r>
+        <w:rPr>
+          <w:rFonts w:hint="cs"/>
+          <w:rtl/>
+        </w:rPr>
+        <w:t>למשתשמ</w:t>
+      </w:r>
+      <w:proofErr w:type="spellEnd"/>
+      <w:r>
+        <w:t xml:space="preserve"> </w:t>
+      </w:r>
+      <w:r>
+        <w:rPr>
+          <w:rFonts w:hint="cs"/>
+          <w:rtl/>
+        </w:rPr>
+        <w:t xml:space="preserve"> -הוספת תמיכה ב </w:t>
+      </w:r>
+      <w:r>
+        <w:t>watchtrans</w:t>
+      </w:r>
+      <w:bookmarkStart w:id="0" w:name="_GoBack"/>
+      <w:bookmarkEnd w:id="0"/>
       <w:r>
         <w:rPr>
           <w:rtl/>

</xml_diff>

<commit_message>
almost finish fix all logic - missing updating cart after buy
</commit_message>
<xml_diff>
--- a/doc/ver1_fixes/ver1 fixes.docx
+++ b/doc/ver1_fixes/ver1 fixes.docx
@@ -284,10 +284,9 @@
       <w:r>
         <w:rPr>
           <w:rFonts w:hint="cs"/>
-          <w:highlight w:val="yellow"/>
-          <w:rtl/>
-        </w:rPr>
-        <w:t>או קנייה מעגלת הקניות (מנויים בלבד).</w:t>
+          <w:rtl/>
+        </w:rPr>
+        <w:t>או קנייה מעגלת הקניות.</w:t>
       </w:r>
       <w:r>
         <w:rPr>
@@ -313,21 +312,7 @@
           <w:rFonts w:hint="cs"/>
           <w:rtl/>
         </w:rPr>
-        <w:t xml:space="preserve">הוספה תמיכה </w:t>
-      </w:r>
-      <w:r>
-        <w:rPr>
-          <w:rFonts w:hint="cs"/>
-          <w:rtl/>
-        </w:rPr>
-        <w:t>בהחלת חוקי הנחות ומדיניות</w:t>
-      </w:r>
-      <w:r>
-        <w:rPr>
-          <w:rFonts w:hint="cs"/>
-          <w:rtl/>
-        </w:rPr>
-        <w:t xml:space="preserve"> הקניה במהלך תהליך רכישה של משתמש.</w:t>
+        <w:t>הוספה תמיכה בהחלת חוקי הנחות ומדיניות הקניה במהלך תהליך רכישה של משתמש.</w:t>
       </w:r>
       <w:r>
         <w:rPr>
@@ -368,6 +353,8 @@
         </w:rPr>
         <w:t xml:space="preserve"> הוספת תמיכה בקניה מכמה חנויות ולא רק אחת....</w:t>
       </w:r>
+      <w:bookmarkStart w:id="0" w:name="_GoBack"/>
+      <w:bookmarkEnd w:id="0"/>
       <w:r>
         <w:rPr>
           <w:rtl/>
@@ -403,7 +390,6 @@
       <w:r>
         <w:rPr>
           <w:rFonts w:hint="cs"/>
-          <w:highlight w:val="yellow"/>
           <w:rtl/>
         </w:rPr>
         <w:t>הוספנו עדכון של עגלת הקנייה לאחר קניה מוצלחת (היה חסר).</w:t>
@@ -418,7 +404,6 @@
       <w:r>
         <w:rPr>
           <w:rFonts w:hint="cs"/>
-          <w:highlight w:val="yellow"/>
           <w:rtl/>
         </w:rPr>
         <w:t xml:space="preserve">לוודא שיורד ממלאי החנות מה שנכשל חוזר למלאי החנות </w:t>
@@ -427,7 +412,6 @@
       <w:r>
         <w:rPr>
           <w:rFonts w:hint="cs"/>
-          <w:highlight w:val="yellow"/>
           <w:rtl/>
         </w:rPr>
         <w:t>טרנזקציה</w:t>
@@ -436,21 +420,16 @@
       <w:r>
         <w:rPr>
           <w:rFonts w:hint="cs"/>
-          <w:highlight w:val="yellow"/>
           <w:rtl/>
         </w:rPr>
         <w:t xml:space="preserve"> מסתיימת מבוטלת</w:t>
       </w:r>
       <w:r>
-        <w:rPr>
-          <w:highlight w:val="yellow"/>
-        </w:rPr>
         <w:br/>
       </w:r>
       <w:r>
         <w:rPr>
           <w:rFonts w:hint="cs"/>
-          <w:highlight w:val="yellow"/>
           <w:rtl/>
         </w:rPr>
         <w:t>צפייה בעגלה</w:t>
@@ -469,7 +448,6 @@
       <w:r>
         <w:rPr>
           <w:rFonts w:hint="cs"/>
-          <w:highlight w:val="yellow"/>
           <w:rtl/>
         </w:rPr>
         <w:t xml:space="preserve">תיקון </w:t>
@@ -479,7 +457,6 @@
           <w:rFonts w:hint="cs"/>
           <w:b/>
           <w:bCs/>
-          <w:highlight w:val="yellow"/>
           <w:rtl/>
         </w:rPr>
         <w:t>תרחישי שימוש</w:t>
@@ -487,17 +464,16 @@
       <w:r>
         <w:rPr>
           <w:rFonts w:hint="cs"/>
-          <w:highlight w:val="yellow"/>
-          <w:rtl/>
-        </w:rPr>
-        <w:t>:</w:t>
-      </w:r>
-      <w:r>
-        <w:rPr>
-          <w:rFonts w:hint="cs"/>
-          <w:rtl/>
-        </w:rPr>
-        <w:t xml:space="preserve"> תהליך ה </w:t>
+          <w:rtl/>
+        </w:rPr>
+        <w:t>: תהליך</w:t>
+      </w:r>
+      <w:r>
+        <w:rPr>
+          <w:rFonts w:hint="cs"/>
+          <w:rtl/>
+        </w:rPr>
+        <w:t xml:space="preserve"> ה </w:t>
       </w:r>
       <w:r>
         <w:t>setup</w:t>
@@ -739,8 +715,6 @@
       <w:r>
         <w:t>watchtrans</w:t>
       </w:r>
-      <w:bookmarkStart w:id="0" w:name="_GoBack"/>
-      <w:bookmarkEnd w:id="0"/>
       <w:r>
         <w:rPr>
           <w:rtl/>

</xml_diff>